<commit_message>
change doc and some changes...
</commit_message>
<xml_diff>
--- a/Doc1.docx
+++ b/Doc1.docx
@@ -16,45 +16,43 @@
     <w:p>
       <w:pPr>
         <w:ind w:firstLine="420"/>
+      </w:pPr>
+      <w:r>
         <w:rPr>
           <w:rFonts w:hint="eastAsia"/>
         </w:rPr>
-      </w:pPr>
-      <w:r>
+        <w:t>C</w:t>
+      </w:r>
+      <w:r>
+        <w:t xml:space="preserve">urrently, the application has two phases. The first phase is </w:t>
+      </w:r>
+      <w:r>
+        <w:t xml:space="preserve">to </w:t>
+      </w:r>
+      <w:r>
+        <w:t xml:space="preserve">view the introduction of </w:t>
+      </w:r>
+      <w:r>
+        <w:t xml:space="preserve">buildings in north campus and choose a building as the base, and the second phase is to play the tower defense game </w:t>
+      </w:r>
+      <w:r>
+        <w:t>in which the user should defend the base chosen in the previous phase</w:t>
+      </w:r>
+      <w:r>
+        <w:t xml:space="preserve"> from incoming monsters</w:t>
+      </w:r>
+      <w:r>
+        <w:t xml:space="preserve"> by placing towers along the path. </w:t>
+      </w:r>
+      <w:r>
+        <w:t xml:space="preserve"> </w:t>
+      </w:r>
+    </w:p>
+    <w:p/>
+    <w:p>
+      <w:pPr>
         <w:rPr>
           <w:rFonts w:hint="eastAsia"/>
-        </w:rPr>
-        <w:t>C</w:t>
-      </w:r>
-      <w:r>
-        <w:t xml:space="preserve">urrently, the application has two phases. The first phase is </w:t>
-      </w:r>
-      <w:r>
-        <w:t xml:space="preserve">to </w:t>
-      </w:r>
-      <w:r>
-        <w:t xml:space="preserve">view the introduction of </w:t>
-      </w:r>
-      <w:r>
-        <w:t xml:space="preserve">buildings in north campus and choose a building as the base, and the second phase is to play the tower defense game </w:t>
-      </w:r>
-      <w:r>
-        <w:t>in which the user should defend the base chosen in the previous phase</w:t>
-      </w:r>
-      <w:r>
-        <w:t xml:space="preserve"> from incoming monsters</w:t>
-      </w:r>
-      <w:r>
-        <w:t xml:space="preserve"> by placing towers along the path. </w:t>
-      </w:r>
-      <w:r>
-        <w:t xml:space="preserve"> </w:t>
-      </w:r>
-    </w:p>
-    <w:p/>
-    <w:p>
-      <w:pPr>
-        <w:rPr>
           <w:b/>
         </w:rPr>
       </w:pPr>
@@ -67,7 +65,7 @@
     </w:p>
     <w:p>
       <w:pPr>
-        <w:pStyle w:val="a3"/>
+        <w:pStyle w:val="ListParagraph"/>
         <w:numPr>
           <w:ilvl w:val="0"/>
           <w:numId w:val="4"/>
@@ -75,59 +73,109 @@
         <w:ind w:firstLineChars="0"/>
       </w:pPr>
       <w:r>
-        <w:rPr>
-          <w:rFonts w:hint="eastAsia"/>
-        </w:rPr>
-        <w:t>V</w:t>
-      </w:r>
-      <w:r>
-        <w:t xml:space="preserve">iew the introduction of </w:t>
-      </w:r>
-      <w:r>
-        <w:t>buildings.</w:t>
-      </w:r>
-    </w:p>
-    <w:p>
-      <w:pPr>
-        <w:pStyle w:val="a3"/>
+        <w:t>Start game page</w:t>
+      </w:r>
+    </w:p>
+    <w:p>
+      <w:pPr>
+        <w:pStyle w:val="ListParagraph"/>
         <w:ind w:left="360" w:firstLineChars="0" w:firstLine="0"/>
       </w:pPr>
       <w:r>
-        <w:rPr>
-          <w:rFonts w:hint="eastAsia"/>
-        </w:rPr>
-        <w:t>A</w:t>
-      </w:r>
-      <w:r>
-        <w:t xml:space="preserve"> map of the north campus is shown on the screen</w:t>
-      </w:r>
-      <w:r>
-        <w:t xml:space="preserve">. Once the user clicks on a specific building on the map, an introduction window will be popped out </w:t>
-      </w:r>
-      <w:r>
-        <w:t>showing the photo of this building as well as</w:t>
-      </w:r>
-      <w:r>
-        <w:t xml:space="preserve"> its property. </w:t>
-      </w:r>
-    </w:p>
-    <w:p/>
-    <w:p>
-      <w:pPr>
-        <w:pStyle w:val="a3"/>
+        <w:t>User can choose to watch a tutorial or start the game</w:t>
+      </w:r>
+      <w:r>
+        <w:t>.</w:t>
+      </w:r>
+      <w:r>
+        <w:t xml:space="preserve"> Once the user chooses to start the game, they will be directed to a page that has the introduction of buildings where they can choose their base.</w:t>
+      </w:r>
+      <w:r>
+        <w:t xml:space="preserve"> </w:t>
+      </w:r>
+    </w:p>
+    <w:p>
+      <w:pPr>
+        <w:rPr>
+          <w:b/>
+        </w:rPr>
+      </w:pPr>
+    </w:p>
+    <w:p>
+      <w:pPr>
+        <w:pStyle w:val="ListParagraph"/>
         <w:numPr>
           <w:ilvl w:val="0"/>
           <w:numId w:val="4"/>
         </w:numPr>
         <w:ind w:firstLineChars="0"/>
+      </w:pPr>
+      <w:r>
+        <w:t>Choose base page</w:t>
+      </w:r>
+    </w:p>
+    <w:p>
+      <w:pPr>
+        <w:pStyle w:val="ListParagraph"/>
+        <w:ind w:left="360" w:firstLineChars="0" w:firstLine="0"/>
+      </w:pPr>
+      <w:r>
         <w:rPr>
           <w:rFonts w:hint="eastAsia"/>
         </w:rPr>
-      </w:pPr>
+        <w:t>A</w:t>
+      </w:r>
+      <w:r>
+        <w:t xml:space="preserve"> map of the north campus is shown on the screen</w:t>
+      </w:r>
+      <w:r>
+        <w:t xml:space="preserve">. </w:t>
+      </w:r>
+      <w:r>
+        <w:t xml:space="preserve">The exact building will be </w:t>
+      </w:r>
       <w:r>
         <w:rPr>
           <w:rFonts w:hint="eastAsia"/>
         </w:rPr>
+        <w:t>c</w:t>
+      </w:r>
+      <w:r>
+        <w:t xml:space="preserve">ontoured when user hovers on it. If the user clicks the specific building, </w:t>
+      </w:r>
+      <w:r>
+        <w:t xml:space="preserve">an introduction window will be popped out </w:t>
+      </w:r>
+      <w:r>
+        <w:t>showing the photo of this building as well as</w:t>
+      </w:r>
+      <w:r>
+        <w:t xml:space="preserve"> its property</w:t>
+      </w:r>
+      <w:r>
+        <w:t xml:space="preserve">. </w:t>
+      </w:r>
+      <w:r>
+        <w:rPr>
+          <w:b/>
+        </w:rPr>
+        <w:t>This functionality limits to the EECS building for the prototype.</w:t>
+      </w:r>
+    </w:p>
+    <w:p/>
+    <w:p>
+      <w:pPr>
+        <w:pStyle w:val="ListParagraph"/>
+        <w:numPr>
+          <w:ilvl w:val="0"/>
+          <w:numId w:val="4"/>
+        </w:numPr>
+        <w:ind w:firstLineChars="0"/>
+      </w:pPr>
+      <w:r>
+        <w:rPr>
+          <w:rFonts w:hint="eastAsia"/>
+        </w:rPr>
         <w:t>C</w:t>
       </w:r>
       <w:r>
@@ -137,24 +185,23 @@
     <w:p>
       <w:pPr>
         <w:ind w:left="360"/>
-        <w:rPr>
-          <w:rFonts w:hint="eastAsia"/>
-        </w:rPr>
       </w:pPr>
       <w:r>
         <w:t xml:space="preserve">In the introduction window, the user </w:t>
       </w:r>
       <w:r>
-        <w:t>could choose the building as base.</w:t>
-      </w:r>
-    </w:p>
-    <w:p>
-      <w:pPr>
-        <w:rPr>
-          <w:rFonts w:hint="eastAsia"/>
-        </w:rPr>
-      </w:pPr>
-    </w:p>
+        <w:t>c</w:t>
+      </w:r>
+      <w:r>
+        <w:t>an</w:t>
+      </w:r>
+      <w:r>
+        <w:t xml:space="preserve"> choose the building as base.</w:t>
+      </w:r>
+      <w:bookmarkStart w:id="0" w:name="_GoBack"/>
+      <w:bookmarkEnd w:id="0"/>
+    </w:p>
+    <w:p/>
     <w:p>
       <w:pPr>
         <w:rPr>
@@ -183,7 +230,7 @@
     </w:p>
     <w:p>
       <w:pPr>
-        <w:pStyle w:val="a3"/>
+        <w:pStyle w:val="ListParagraph"/>
         <w:numPr>
           <w:ilvl w:val="0"/>
           <w:numId w:val="2"/>
@@ -202,7 +249,7 @@
     </w:p>
     <w:p>
       <w:pPr>
-        <w:pStyle w:val="a3"/>
+        <w:pStyle w:val="ListParagraph"/>
         <w:ind w:left="360" w:firstLineChars="0" w:firstLine="0"/>
       </w:pPr>
       <w:r>
@@ -224,7 +271,7 @@
     <w:p/>
     <w:p>
       <w:pPr>
-        <w:pStyle w:val="a3"/>
+        <w:pStyle w:val="ListParagraph"/>
         <w:numPr>
           <w:ilvl w:val="0"/>
           <w:numId w:val="2"/>
@@ -240,7 +287,7 @@
     </w:p>
     <w:p>
       <w:pPr>
-        <w:pStyle w:val="a3"/>
+        <w:pStyle w:val="ListParagraph"/>
         <w:ind w:left="360" w:firstLineChars="0" w:firstLine="0"/>
       </w:pPr>
       <w:r>
@@ -253,12 +300,7 @@
         <w:t xml:space="preserve">can buy </w:t>
       </w:r>
       <w:r>
-        <w:t>the tower in t</w:t>
-      </w:r>
-      <w:bookmarkStart w:id="0" w:name="_GoBack"/>
-      <w:bookmarkEnd w:id="0"/>
-      <w:r>
-        <w:t xml:space="preserve">he </w:t>
+        <w:t xml:space="preserve">the tower in the </w:t>
       </w:r>
       <w:r>
         <w:t xml:space="preserve">power shop </w:t>
@@ -317,13 +359,13 @@
     </w:p>
     <w:p>
       <w:pPr>
-        <w:pStyle w:val="a3"/>
+        <w:pStyle w:val="ListParagraph"/>
         <w:ind w:left="360" w:firstLineChars="0" w:firstLine="0"/>
       </w:pPr>
     </w:p>
     <w:p>
       <w:pPr>
-        <w:pStyle w:val="a3"/>
+        <w:pStyle w:val="ListParagraph"/>
         <w:numPr>
           <w:ilvl w:val="0"/>
           <w:numId w:val="2"/>
@@ -345,7 +387,7 @@
     </w:p>
     <w:p>
       <w:pPr>
-        <w:pStyle w:val="a3"/>
+        <w:pStyle w:val="ListParagraph"/>
         <w:ind w:left="360" w:firstLineChars="0" w:firstLine="0"/>
       </w:pPr>
       <w:r>
@@ -370,7 +412,7 @@
     <w:p/>
     <w:p>
       <w:pPr>
-        <w:pStyle w:val="a3"/>
+        <w:pStyle w:val="ListParagraph"/>
         <w:numPr>
           <w:ilvl w:val="0"/>
           <w:numId w:val="2"/>
@@ -386,7 +428,7 @@
     </w:p>
     <w:p>
       <w:pPr>
-        <w:pStyle w:val="a3"/>
+        <w:pStyle w:val="ListParagraph"/>
         <w:ind w:left="360" w:firstLineChars="0" w:firstLine="0"/>
       </w:pPr>
       <w:r>
@@ -425,13 +467,17 @@
       </w:r>
       <w:proofErr w:type="gramEnd"/>
       <w:r>
-        <w:t>the amount of the blood of monsters will be decreased).</w:t>
+        <w:t xml:space="preserve">the amount </w:t>
+      </w:r>
+      <w:r>
+        <w:lastRenderedPageBreak/>
+        <w:t>of the blood of monsters will be decreased).</w:t>
       </w:r>
     </w:p>
     <w:p/>
     <w:p>
       <w:pPr>
-        <w:pStyle w:val="a3"/>
+        <w:pStyle w:val="ListParagraph"/>
         <w:numPr>
           <w:ilvl w:val="0"/>
           <w:numId w:val="2"/>
@@ -444,7 +490,7 @@
     </w:p>
     <w:p>
       <w:pPr>
-        <w:pStyle w:val="a3"/>
+        <w:pStyle w:val="ListParagraph"/>
         <w:ind w:left="360" w:firstLineChars="0" w:firstLine="0"/>
       </w:pPr>
       <w:r>
@@ -478,7 +524,7 @@
     <w:p/>
     <w:p>
       <w:pPr>
-        <w:pStyle w:val="a3"/>
+        <w:pStyle w:val="ListParagraph"/>
         <w:numPr>
           <w:ilvl w:val="0"/>
           <w:numId w:val="2"/>
@@ -486,13 +532,12 @@
         <w:ind w:firstLineChars="0"/>
       </w:pPr>
       <w:r>
-        <w:lastRenderedPageBreak/>
         <w:t>Moving monsters:</w:t>
       </w:r>
     </w:p>
     <w:p>
       <w:pPr>
-        <w:pStyle w:val="a3"/>
+        <w:pStyle w:val="ListParagraph"/>
         <w:ind w:left="360" w:firstLineChars="0" w:firstLine="0"/>
       </w:pPr>
       <w:r>
@@ -1288,7 +1333,7 @@
     <w:lsdException w:name="Hashtag" w:semiHidden="1" w:unhideWhenUsed="1"/>
     <w:lsdException w:name="Unresolved Mention" w:semiHidden="1" w:unhideWhenUsed="1"/>
   </w:latentStyles>
-  <w:style w:type="paragraph" w:default="1" w:styleId="a">
+  <w:style w:type="paragraph" w:default="1" w:styleId="Normal">
     <w:name w:val="Normal"/>
     <w:qFormat/>
     <w:pPr>
@@ -1296,13 +1341,13 @@
       <w:jc w:val="both"/>
     </w:pPr>
   </w:style>
-  <w:style w:type="character" w:default="1" w:styleId="a0">
+  <w:style w:type="character" w:default="1" w:styleId="DefaultParagraphFont">
     <w:name w:val="Default Paragraph Font"/>
     <w:uiPriority w:val="1"/>
     <w:semiHidden/>
     <w:unhideWhenUsed/>
   </w:style>
-  <w:style w:type="table" w:default="1" w:styleId="a1">
+  <w:style w:type="table" w:default="1" w:styleId="TableNormal">
     <w:name w:val="Normal Table"/>
     <w:uiPriority w:val="99"/>
     <w:semiHidden/>
@@ -1317,15 +1362,15 @@
       </w:tblCellMar>
     </w:tblPr>
   </w:style>
-  <w:style w:type="numbering" w:default="1" w:styleId="a2">
+  <w:style w:type="numbering" w:default="1" w:styleId="NoList">
     <w:name w:val="No List"/>
     <w:uiPriority w:val="99"/>
     <w:semiHidden/>
     <w:unhideWhenUsed/>
   </w:style>
-  <w:style w:type="paragraph" w:styleId="a3">
+  <w:style w:type="paragraph" w:styleId="ListParagraph">
     <w:name w:val="List Paragraph"/>
-    <w:basedOn w:val="a"/>
+    <w:basedOn w:val="Normal"/>
     <w:uiPriority w:val="34"/>
     <w:qFormat/>
     <w:rsid w:val="0007761E"/>

</xml_diff>